<commit_message>
Fehler versucht zu beheben
zugelabert worden
</commit_message>
<xml_diff>
--- a/Protokoll.docx
+++ b/Protokoll.docx
@@ -1189,6 +1189,73 @@
         </w:rPr>
         <w:t>14:00: Bereich in Umgebung sperren</w:t>
       </w:r>
+    </w:p>
+    <w:p>
+      <w:pPr>
+        <w:pStyle w:val="KeinLeerraum"/>
+        <w:tabs>
+          <w:tab w:val="left" w:pos="1365"/>
+        </w:tabs>
+        <w:spacing w:line="480" w:lineRule="auto"/>
+        <w:rPr>
+          <w:rFonts w:ascii="Arial" w:hAnsi="Arial" w:cs="Arial"/>
+          <w:sz w:val="24"/>
+        </w:rPr>
+      </w:pPr>
+      <w:r>
+        <w:rPr>
+          <w:rFonts w:ascii="Arial" w:hAnsi="Arial" w:cs="Arial"/>
+          <w:sz w:val="24"/>
+        </w:rPr>
+        <w:t>14:45: Klo</w:t>
+      </w:r>
+    </w:p>
+    <w:p>
+      <w:pPr>
+        <w:pStyle w:val="KeinLeerraum"/>
+        <w:tabs>
+          <w:tab w:val="left" w:pos="1365"/>
+        </w:tabs>
+        <w:spacing w:line="480" w:lineRule="auto"/>
+        <w:rPr>
+          <w:rFonts w:ascii="Arial" w:hAnsi="Arial" w:cs="Arial"/>
+          <w:sz w:val="24"/>
+        </w:rPr>
+      </w:pPr>
+      <w:r>
+        <w:rPr>
+          <w:rFonts w:ascii="Arial" w:hAnsi="Arial" w:cs="Arial"/>
+          <w:sz w:val="24"/>
+        </w:rPr>
+        <w:t>15:15</w:t>
+      </w:r>
+      <w:r>
+        <w:rPr>
+          <w:rFonts w:ascii="Arial" w:hAnsi="Arial" w:cs="Arial"/>
+          <w:sz w:val="24"/>
+        </w:rPr>
+        <w:t xml:space="preserve"> Fortsetzung mit Sperren der Umgebung</w:t>
+      </w:r>
+    </w:p>
+    <w:p>
+      <w:pPr>
+        <w:pStyle w:val="KeinLeerraum"/>
+        <w:tabs>
+          <w:tab w:val="left" w:pos="1365"/>
+        </w:tabs>
+        <w:spacing w:line="480" w:lineRule="auto"/>
+        <w:rPr>
+          <w:rFonts w:ascii="Arial" w:hAnsi="Arial" w:cs="Arial"/>
+          <w:sz w:val="24"/>
+        </w:rPr>
+      </w:pPr>
+      <w:r>
+        <w:rPr>
+          <w:rFonts w:ascii="Arial" w:hAnsi="Arial" w:cs="Arial"/>
+          <w:sz w:val="24"/>
+        </w:rPr>
+        <w:t>16:00 Fehler……</w:t>
+      </w:r>
       <w:bookmarkStart w:id="0" w:name="_GoBack"/>
       <w:bookmarkEnd w:id="0"/>
     </w:p>
@@ -1257,6 +1324,7 @@
           <w:rFonts w:ascii="Arial" w:hAnsi="Arial" w:cs="Arial"/>
           <w:sz w:val="24"/>
         </w:rPr>
+        <w:lastRenderedPageBreak/>
         <w:t>Feld selektieren</w:t>
       </w:r>
     </w:p>
@@ -1342,7 +1410,6 @@
           <w:sz w:val="24"/>
           <w:highlight w:val="green"/>
         </w:rPr>
-        <w:lastRenderedPageBreak/>
         <w:t>Programmablaufplan erstellen</w:t>
       </w:r>
       <w:r>
@@ -1898,6 +1965,7 @@
           <w:rFonts w:ascii="Arial" w:hAnsi="Arial" w:cs="Arial"/>
           <w:sz w:val="24"/>
         </w:rPr>
+        <w:lastRenderedPageBreak/>
         <w:t xml:space="preserve">3.5 Qualitätsanforderungen </w:t>
       </w:r>
       <w:r>
@@ -2014,7 +2082,6 @@
           <w:rFonts w:ascii="Arial" w:hAnsi="Arial" w:cs="Arial"/>
           <w:sz w:val="24"/>
         </w:rPr>
-        <w:lastRenderedPageBreak/>
         <w:t>4.6 Qualitätssicherung</w:t>
       </w:r>
       <w:r>
@@ -2395,6 +2462,23 @@
           <w:rFonts w:ascii="Arial" w:hAnsi="Arial" w:cs="Arial"/>
           <w:sz w:val="24"/>
         </w:rPr>
+        <w:t>https://stackoverflow.com/questions/42526032/how-to-find-if-element-with-specific-id-exists-or-not</w:t>
+      </w:r>
+    </w:p>
+    <w:p>
+      <w:pPr>
+        <w:pStyle w:val="KeinLeerraum"/>
+        <w:spacing w:line="480" w:lineRule="auto"/>
+        <w:rPr>
+          <w:rFonts w:ascii="Arial" w:hAnsi="Arial" w:cs="Arial"/>
+          <w:sz w:val="24"/>
+        </w:rPr>
+      </w:pPr>
+      <w:r>
+        <w:rPr>
+          <w:rFonts w:ascii="Arial" w:hAnsi="Arial" w:cs="Arial"/>
+          <w:sz w:val="24"/>
+        </w:rPr>
         <w:t>https://stackoverflow.com/questions/9329446/loop-for-each-over-an-array-in-javascript</w:t>
       </w:r>
     </w:p>
@@ -2412,7 +2496,6 @@
           <w:rFonts w:ascii="Arial" w:hAnsi="Arial" w:cs="Arial"/>
           <w:sz w:val="24"/>
         </w:rPr>
-        <w:lastRenderedPageBreak/>
         <w:t>https://stackoverflow.com/questions/12504042/what-is-a-method-that-can-be-used-to-increment-letters</w:t>
       </w:r>
     </w:p>

</xml_diff>